<commit_message>
Fixed a issue with reloading of the page, also updated the REST Spec
</commit_message>
<xml_diff>
--- a/Docs/REST API Spec Text Management.docx
+++ b/Docs/REST API Spec Text Management.docx
@@ -456,7 +456,12 @@
               <w:pStyle w:val="NoSpacing"/>
             </w:pPr>
             <w:r>
-              <w:t>String (Auto Generated)</w:t>
+              <w:t xml:space="preserve">String (Auto </w:t>
+            </w:r>
+            <w:bookmarkStart w:id="0" w:name="_GoBack"/>
+            <w:bookmarkEnd w:id="0"/>
+            <w:r>
+              <w:t>Generated)</w:t>
             </w:r>
           </w:p>
         </w:tc>
@@ -533,6 +538,9 @@
             <w:r>
               <w:t>Date</w:t>
             </w:r>
+            <w:r>
+              <w:t xml:space="preserve"> (Auto Generated)</w:t>
+            </w:r>
           </w:p>
         </w:tc>
         <w:tc>
@@ -551,7 +559,10 @@
               <w:pStyle w:val="NoSpacing"/>
             </w:pPr>
             <w:r>
-              <w:t>This field denotes the date when the text was posted.</w:t>
+              <w:t>This field denotes th</w:t>
+            </w:r>
+            <w:r>
+              <w:t>e date when the text was posted and is auto generated using the current date.</w:t>
             </w:r>
           </w:p>
         </w:tc>
@@ -5450,10 +5461,7 @@
       </w:tr>
     </w:tbl>
     <w:p/>
-    <w:p>
-      <w:bookmarkStart w:id="0" w:name="_GoBack"/>
-      <w:bookmarkEnd w:id="0"/>
-    </w:p>
+    <w:p/>
     <w:sectPr>
       <w:pgSz w:w="12240" w:h="15840"/>
       <w:pgMar w:top="1440" w:right="1440" w:bottom="1440" w:left="1440" w:header="720" w:footer="720" w:gutter="0"/>

</xml_diff>